<commit_message>
added scrapper and sprawozdanie
</commit_message>
<xml_diff>
--- a/Sprawozdanie_3/Sprawozdanie 3.docx
+++ b/Sprawozdanie_3/Sprawozdanie 3.docx
@@ -2511,153 +2511,153 @@
       </w:r>
       <w:proofErr w:type="spellEnd"/>
     </w:p>
-    <w:p/>
-    <w:p/>
     <w:p>
-      <w:r>
-        <w:t xml:space="preserve"> </w:t>
-      </w:r>
-      <w:r>
-        <w:t xml:space="preserve">Po przeczytaniu zadania </w:t>
-      </w:r>
-      <w:proofErr w:type="spellStart"/>
-      <w:r>
-        <w:t>wyguglowanie</w:t>
-      </w:r>
-      <w:proofErr w:type="spellEnd"/>
-      <w:r>
-        <w:t xml:space="preserve"> jak </w:t>
-      </w:r>
-      <w:proofErr w:type="spellStart"/>
-      <w:r>
-        <w:t>stowrzyc</w:t>
-      </w:r>
-      <w:proofErr w:type="spellEnd"/>
-      <w:r>
-        <w:t xml:space="preserve"> wirtualne </w:t>
-      </w:r>
-      <w:proofErr w:type="spellStart"/>
-      <w:r>
-        <w:t>srodowisko</w:t>
-      </w:r>
-      <w:proofErr w:type="spellEnd"/>
-      <w:r>
-        <w:t xml:space="preserve"> potem </w:t>
-      </w:r>
-      <w:proofErr w:type="spellStart"/>
-      <w:r>
-        <w:t>stowrzenie</w:t>
-      </w:r>
-      <w:proofErr w:type="spellEnd"/>
-      <w:r>
-        <w:t xml:space="preserve"> go. Zainstalowanie za pomocą pip w </w:t>
-      </w:r>
-      <w:proofErr w:type="spellStart"/>
-      <w:r>
-        <w:t>srodowisku</w:t>
-      </w:r>
-      <w:proofErr w:type="spellEnd"/>
-      <w:r>
-        <w:t xml:space="preserve"> potrzebnych bibliotek. Potem napisanie prostego web </w:t>
-      </w:r>
-      <w:proofErr w:type="spellStart"/>
-      <w:r>
-        <w:t>scrappera</w:t>
-      </w:r>
-      <w:proofErr w:type="spellEnd"/>
-      <w:r>
-        <w:t xml:space="preserve"> do wyciągania popularnych </w:t>
-      </w:r>
-      <w:proofErr w:type="spellStart"/>
-      <w:r>
-        <w:t>tematow</w:t>
-      </w:r>
-      <w:proofErr w:type="spellEnd"/>
-      <w:r>
-        <w:t xml:space="preserve"> z </w:t>
-      </w:r>
-      <w:proofErr w:type="spellStart"/>
-      <w:r>
-        <w:t>eurogamera</w:t>
-      </w:r>
-      <w:proofErr w:type="spellEnd"/>
-      <w:r>
-        <w:t xml:space="preserve">. </w:t>
-      </w:r>
-      <w:proofErr w:type="spellStart"/>
-      <w:r>
-        <w:t>Pozniej</w:t>
-      </w:r>
-      <w:proofErr w:type="spellEnd"/>
-      <w:r>
-        <w:t xml:space="preserve"> przeczytanie czterech czy </w:t>
-      </w:r>
-      <w:proofErr w:type="spellStart"/>
-      <w:r>
-        <w:t>pieciu</w:t>
-      </w:r>
-      <w:proofErr w:type="spellEnd"/>
-      <w:r>
-        <w:t xml:space="preserve"> </w:t>
-      </w:r>
-      <w:proofErr w:type="spellStart"/>
-      <w:r>
-        <w:t>poradnikow</w:t>
-      </w:r>
-      <w:proofErr w:type="spellEnd"/>
-      <w:r>
-        <w:t xml:space="preserve"> jak tworzyć za pomocą </w:t>
-      </w:r>
-      <w:proofErr w:type="spellStart"/>
-      <w:r>
-        <w:t>sqlite</w:t>
-      </w:r>
-      <w:proofErr w:type="spellEnd"/>
-      <w:r>
-        <w:t xml:space="preserve"> </w:t>
-      </w:r>
-      <w:proofErr w:type="spellStart"/>
-      <w:r>
-        <w:t>baze</w:t>
-      </w:r>
-      <w:proofErr w:type="spellEnd"/>
-      <w:r>
-        <w:t xml:space="preserve"> i napisanie </w:t>
-      </w:r>
-      <w:proofErr w:type="spellStart"/>
-      <w:r>
-        <w:t>creata</w:t>
-      </w:r>
-      <w:proofErr w:type="spellEnd"/>
-      <w:r>
-        <w:t xml:space="preserve"> tabeli i insert daty pobrania liku i link do tabeli </w:t>
-      </w:r>
-      <w:proofErr w:type="spellStart"/>
-      <w:r>
-        <w:t>links</w:t>
-      </w:r>
-      <w:proofErr w:type="spellEnd"/>
-      <w:r>
-        <w:t xml:space="preserve">. </w:t>
-      </w:r>
-      <w:proofErr w:type="spellStart"/>
-      <w:r>
-        <w:t>Baze</w:t>
-      </w:r>
-      <w:proofErr w:type="spellEnd"/>
-      <w:r>
-        <w:t xml:space="preserve"> tworzy w </w:t>
-      </w:r>
-      <w:proofErr w:type="spellStart"/>
-      <w:r>
-        <w:t>sqlite</w:t>
-      </w:r>
-      <w:proofErr w:type="spellEnd"/>
-      <w:r>
-        <w:t xml:space="preserve"> na dysku c o nazwie python.db</w:t>
-      </w:r>
       <w:bookmarkStart w:id="0" w:name="_GoBack"/>
       <w:bookmarkEnd w:id="0"/>
+    </w:p>
+    <w:p>
+      <w:r>
+        <w:t xml:space="preserve"> </w:t>
+      </w:r>
+      <w:r>
+        <w:t xml:space="preserve">Po przeczytaniu zadania </w:t>
+      </w:r>
+      <w:proofErr w:type="spellStart"/>
+      <w:r>
+        <w:t>wyguglowanie</w:t>
+      </w:r>
+      <w:proofErr w:type="spellEnd"/>
+      <w:r>
+        <w:t xml:space="preserve"> jak </w:t>
+      </w:r>
+      <w:proofErr w:type="spellStart"/>
+      <w:r>
+        <w:t>stowrzyc</w:t>
+      </w:r>
+      <w:proofErr w:type="spellEnd"/>
+      <w:r>
+        <w:t xml:space="preserve"> wirtualne </w:t>
+      </w:r>
+      <w:proofErr w:type="spellStart"/>
+      <w:r>
+        <w:t>srodowisko</w:t>
+      </w:r>
+      <w:proofErr w:type="spellEnd"/>
+      <w:r>
+        <w:t xml:space="preserve"> potem </w:t>
+      </w:r>
+      <w:proofErr w:type="spellStart"/>
+      <w:r>
+        <w:t>stowrzenie</w:t>
+      </w:r>
+      <w:proofErr w:type="spellEnd"/>
+      <w:r>
+        <w:t xml:space="preserve"> go. Zainstalowanie za pomocą pip w </w:t>
+      </w:r>
+      <w:proofErr w:type="spellStart"/>
+      <w:r>
+        <w:t>srodowisku</w:t>
+      </w:r>
+      <w:proofErr w:type="spellEnd"/>
+      <w:r>
+        <w:t xml:space="preserve"> potrzebnych bibliotek. Potem napisanie prostego web </w:t>
+      </w:r>
+      <w:proofErr w:type="spellStart"/>
+      <w:r>
+        <w:t>scrappera</w:t>
+      </w:r>
+      <w:proofErr w:type="spellEnd"/>
+      <w:r>
+        <w:t xml:space="preserve"> do wyciągania popularnych </w:t>
+      </w:r>
+      <w:proofErr w:type="spellStart"/>
+      <w:r>
+        <w:t>tematow</w:t>
+      </w:r>
+      <w:proofErr w:type="spellEnd"/>
+      <w:r>
+        <w:t xml:space="preserve"> z </w:t>
+      </w:r>
+      <w:proofErr w:type="spellStart"/>
+      <w:r>
+        <w:t>eurogamera</w:t>
+      </w:r>
+      <w:proofErr w:type="spellEnd"/>
+      <w:r>
+        <w:t xml:space="preserve">. </w:t>
+      </w:r>
+      <w:proofErr w:type="spellStart"/>
+      <w:r>
+        <w:t>Pozniej</w:t>
+      </w:r>
+      <w:proofErr w:type="spellEnd"/>
+      <w:r>
+        <w:t xml:space="preserve"> przeczytanie czterech czy </w:t>
+      </w:r>
+      <w:proofErr w:type="spellStart"/>
+      <w:r>
+        <w:t>pieciu</w:t>
+      </w:r>
+      <w:proofErr w:type="spellEnd"/>
+      <w:r>
+        <w:t xml:space="preserve"> </w:t>
+      </w:r>
+      <w:proofErr w:type="spellStart"/>
+      <w:r>
+        <w:t>poradnikow</w:t>
+      </w:r>
+      <w:proofErr w:type="spellEnd"/>
+      <w:r>
+        <w:t xml:space="preserve"> jak tworzyć za pomocą </w:t>
+      </w:r>
+      <w:proofErr w:type="spellStart"/>
+      <w:r>
+        <w:t>sqlite</w:t>
+      </w:r>
+      <w:proofErr w:type="spellEnd"/>
+      <w:r>
+        <w:t xml:space="preserve"> </w:t>
+      </w:r>
+      <w:proofErr w:type="spellStart"/>
+      <w:r>
+        <w:t>baze</w:t>
+      </w:r>
+      <w:proofErr w:type="spellEnd"/>
+      <w:r>
+        <w:t xml:space="preserve"> i napisanie </w:t>
+      </w:r>
+      <w:proofErr w:type="spellStart"/>
+      <w:r>
+        <w:t>creata</w:t>
+      </w:r>
+      <w:proofErr w:type="spellEnd"/>
+      <w:r>
+        <w:t xml:space="preserve"> tabeli i insert daty pobrania liku i link do tabeli </w:t>
+      </w:r>
+      <w:proofErr w:type="spellStart"/>
+      <w:r>
+        <w:t>links</w:t>
+      </w:r>
+      <w:proofErr w:type="spellEnd"/>
+      <w:r>
+        <w:t xml:space="preserve">. </w:t>
+      </w:r>
+      <w:proofErr w:type="spellStart"/>
+      <w:r>
+        <w:t>Baze</w:t>
+      </w:r>
+      <w:proofErr w:type="spellEnd"/>
+      <w:r>
+        <w:t xml:space="preserve"> tworzy w </w:t>
+      </w:r>
+      <w:proofErr w:type="spellStart"/>
+      <w:r>
+        <w:t>sqlite</w:t>
+      </w:r>
+      <w:proofErr w:type="spellEnd"/>
+      <w:r>
+        <w:t xml:space="preserve"> na dysku c o nazwie python.db</w:t>
+      </w:r>
     </w:p>
     <w:sectPr>
       <w:pgSz w:w="11906" w:h="16838"/>

</xml_diff>